<commit_message>
Completed Minutes of meetings
</commit_message>
<xml_diff>
--- a/docs/meetings/MeetingNo1.docx
+++ b/docs/meetings/MeetingNo1.docx
@@ -2,6 +2,7 @@
 <file path=word/document.xml><?xml version="1.0" encoding="utf-8"?>
 <w:document xmlns:wpc="http://schemas.microsoft.com/office/word/2010/wordprocessingCanvas" xmlns:cx="http://schemas.microsoft.com/office/drawing/2014/chartex" xmlns:cx1="http://schemas.microsoft.com/office/drawing/2015/9/8/chartex" xmlns:cx2="http://schemas.microsoft.com/office/drawing/2015/10/21/chartex" xmlns:cx3="http://schemas.microsoft.com/office/drawing/2016/5/9/chartex" xmlns:cx4="http://schemas.microsoft.com/office/drawing/2016/5/10/chartex" xmlns:cx5="http://schemas.microsoft.com/office/drawing/2016/5/11/chartex" xmlns:cx6="http://schemas.microsoft.com/office/drawing/2016/5/12/chartex" xmlns:cx7="http://schemas.microsoft.com/office/drawing/2016/5/13/chartex" xmlns:cx8="http://schemas.microsoft.com/office/drawing/2016/5/14/chartex" xmlns:mc="http://schemas.openxmlformats.org/markup-compatibility/2006" xmlns:aink="http://schemas.microsoft.com/office/drawing/2016/ink" xmlns:am3d="http://schemas.microsoft.com/office/drawing/2017/model3d" xmlns:o="urn:schemas-microsoft-com:office:office" xmlns:r="http://schemas.openxmlformats.org/officeDocument/2006/relationships" xmlns:m="http://schemas.openxmlformats.org/officeDocument/2006/math" xmlns:v="urn:schemas-microsoft-com:vml" xmlns:wp14="http://schemas.microsoft.com/office/word/2010/wordprocessingDrawing" xmlns:wp="http://schemas.openxmlformats.org/drawingml/2006/wordprocessingDrawing" xmlns:w10="urn:schemas-microsoft-com:office:word" xmlns:w="http://schemas.openxmlformats.org/wordprocessingml/2006/main" xmlns:w14="http://schemas.microsoft.com/office/word/2010/wordml" xmlns:w15="http://schemas.microsoft.com/office/word/2012/wordml" xmlns:w16cid="http://schemas.microsoft.com/office/word/2016/wordml/cid" xmlns:w16se="http://schemas.microsoft.com/office/word/2015/wordml/symex" xmlns:wpg="http://schemas.microsoft.com/office/word/2010/wordprocessingGroup" xmlns:wpi="http://schemas.microsoft.com/office/word/2010/wordprocessingInk" xmlns:wne="http://schemas.microsoft.com/office/word/2006/wordml" xmlns:wps="http://schemas.microsoft.com/office/word/2010/wordprocessingShape" mc:Ignorable="w14 w15 w16se w16cid wp14">
   <w:body>
+    <w:p/>
     <w:tbl>
       <w:tblPr>
         <w:tblW w:w="0" w:type="auto"/>
@@ -202,7 +203,21 @@
                 <w:b/>
                 <w:sz w:val="24"/>
               </w:rPr>
-              <w:t>Tuesday October 6, 2019</w:t>
+              <w:t xml:space="preserve">Tuesday October </w:t>
+            </w:r>
+            <w:r>
+              <w:rPr>
+                <w:b/>
+                <w:sz w:val="24"/>
+              </w:rPr>
+              <w:t>8</w:t>
+            </w:r>
+            <w:r>
+              <w:rPr>
+                <w:b/>
+                <w:sz w:val="24"/>
+              </w:rPr>
+              <w:t>, 2019</w:t>
             </w:r>
             <w:r>
               <w:rPr>
@@ -1355,8 +1370,6 @@
             <w:r>
               <w:t>Outlining basic in app navigation structure</w:t>
             </w:r>
-            <w:bookmarkStart w:id="5" w:name="_GoBack"/>
-            <w:bookmarkEnd w:id="5"/>
           </w:p>
         </w:tc>
         <w:tc>
@@ -1463,7 +1476,15 @@
               <w:t>Date:</w:t>
             </w:r>
             <w:r>
-              <w:t xml:space="preserve"> Tuesday October 8, 2019</w:t>
+              <w:t xml:space="preserve"> Tuesday October </w:t>
+            </w:r>
+            <w:r>
+              <w:t>15</w:t>
+            </w:r>
+            <w:bookmarkStart w:id="5" w:name="_GoBack"/>
+            <w:bookmarkEnd w:id="5"/>
+            <w:r>
+              <w:t>, 2019</w:t>
             </w:r>
           </w:p>
           <w:p>
@@ -1630,15 +1651,7 @@
                 <w:szCs w:val="19"/>
                 <w:lang w:val="en-GB"/>
               </w:rPr>
-              <w:t xml:space="preserve"> </w:t>
-            </w:r>
-            <w:r>
-              <w:rPr>
-                <w:sz w:val="19"/>
-                <w:szCs w:val="19"/>
-                <w:lang w:val="en-GB"/>
-              </w:rPr>
-              <w:t>Giuseppe.Ragusa@georgebrown</w:t>
+              <w:t xml:space="preserve"> Giuseppe.Ragusa@georgebrown</w:t>
             </w:r>
           </w:p>
         </w:tc>
@@ -2024,7 +2037,7 @@
     </w:rPrDefault>
     <w:pPrDefault/>
   </w:docDefaults>
-  <w:latentStyles w:defLockedState="0" w:defUIPriority="0" w:defSemiHidden="0" w:defUnhideWhenUsed="0" w:defQFormat="0" w:count="377">
+  <w:latentStyles w:defLockedState="0" w:defUIPriority="0" w:defSemiHidden="0" w:defUnhideWhenUsed="0" w:defQFormat="0" w:count="376">
     <w:lsdException w:name="Normal" w:qFormat="1"/>
     <w:lsdException w:name="heading 1" w:qFormat="1"/>
     <w:lsdException w:name="heading 2" w:semiHidden="1" w:unhideWhenUsed="1" w:qFormat="1"/>
@@ -2173,7 +2186,6 @@
     <w:lsdException w:name="Table Web 2" w:semiHidden="1" w:unhideWhenUsed="1"/>
     <w:lsdException w:name="Table Web 3" w:semiHidden="1" w:unhideWhenUsed="1"/>
     <w:lsdException w:name="Balloon Text" w:semiHidden="1" w:unhideWhenUsed="1"/>
-    <w:lsdException w:name="Table Grid" w:semiHidden="1" w:unhideWhenUsed="1"/>
     <w:lsdException w:name="Table Theme" w:semiHidden="1" w:unhideWhenUsed="1"/>
     <w:lsdException w:name="Placeholder Text" w:semiHidden="1" w:uiPriority="99"/>
     <w:lsdException w:name="No Spacing" w:uiPriority="1" w:qFormat="1"/>
@@ -2395,7 +2407,6 @@
     <w:lsdException w:name="Hashtag" w:semiHidden="1" w:uiPriority="99" w:unhideWhenUsed="1"/>
     <w:lsdException w:name="Unresolved Mention" w:semiHidden="1" w:uiPriority="99" w:unhideWhenUsed="1"/>
     <w:lsdException w:name="Smart Link" w:semiHidden="1" w:uiPriority="99" w:unhideWhenUsed="1"/>
-    <w:lsdException w:name="Smart Link Error" w:semiHidden="1" w:uiPriority="99" w:unhideWhenUsed="1"/>
   </w:latentStyles>
   <w:style w:type="paragraph" w:default="1" w:styleId="Normal">
     <w:name w:val="Normal"/>

</xml_diff>